<commit_message>
raluca's changes - added team into erd
</commit_message>
<xml_diff>
--- a/Task.docx
+++ b/Task.docx
@@ -7,7 +7,7 @@
     <w:tbl>
       <w:tblPr>
         <w:tblStyle w:val="TableGrid"/>
-        <w:tblpPr w:leftFromText="180" w:rightFromText="180" w:vertAnchor="text" w:horzAnchor="margin" w:tblpXSpec="center" w:tblpY="7137"/>
+        <w:tblpPr w:leftFromText="180" w:rightFromText="180" w:vertAnchor="text" w:horzAnchor="margin" w:tblpXSpec="center" w:tblpY="7761"/>
         <w:tblW w:w="0" w:type="auto"/>
         <w:tblLook w:val="04A0" w:firstRow="1" w:lastRow="0" w:firstColumn="1" w:lastColumn="0" w:noHBand="0" w:noVBand="1"/>
       </w:tblPr>
@@ -40,15 +40,7 @@
               </w:numPr>
             </w:pPr>
             <w:r>
-              <w:t xml:space="preserve">A ORGANISER </w:t>
-            </w:r>
-            <w:proofErr w:type="gramStart"/>
-            <w:r>
-              <w:t>CAN :</w:t>
-            </w:r>
-            <w:proofErr w:type="gramEnd"/>
-            <w:r>
-              <w:t xml:space="preserve"> add members to the team, add/delete tasks for the team, assign a member to do a task</w:t>
+              <w:t>A ORGANISER CAN : add members to the team, add/delete tasks for the team, assign a member to do a task</w:t>
             </w:r>
           </w:p>
           <w:p>
@@ -75,15 +67,7 @@
               <w:t>Admin:</w:t>
             </w:r>
             <w:r>
-              <w:t xml:space="preserve"> can delete tasks, comments, teams, can activate and revoke </w:t>
-            </w:r>
-            <w:proofErr w:type="gramStart"/>
-            <w:r>
-              <w:t>users</w:t>
-            </w:r>
-            <w:proofErr w:type="gramEnd"/>
-            <w:r>
-              <w:t xml:space="preserve"> rights</w:t>
+              <w:t xml:space="preserve"> can delete tasks, comments, teams, can activate and revoke users rights</w:t>
             </w:r>
           </w:p>
           <w:p>
@@ -344,6 +328,13 @@
               <w:t>Members</w:t>
             </w:r>
           </w:p>
+          <w:p>
+            <w:proofErr w:type="spellStart"/>
+            <w:r>
+              <w:t>UserId</w:t>
+            </w:r>
+            <w:proofErr w:type="spellEnd"/>
+          </w:p>
           <w:p/>
         </w:tc>
       </w:tr>
@@ -444,12 +435,211 @@
               <w:t>Project-id</w:t>
             </w:r>
           </w:p>
-          <w:p/>
+          <w:p>
+            <w:r>
+              <w:t>Organizer</w:t>
+            </w:r>
+          </w:p>
           <w:p/>
         </w:tc>
       </w:tr>
     </w:tbl>
     <w:p>
+      <w:pPr>
+        <w:tabs>
+          <w:tab w:val="right" w:pos="6649"/>
+        </w:tabs>
+      </w:pPr>
+      <w:r>
+        <w:rPr>
+          <w:noProof/>
+        </w:rPr>
+        <mc:AlternateContent>
+          <mc:Choice Requires="wps">
+            <w:drawing>
+              <wp:anchor distT="0" distB="0" distL="114300" distR="114300" simplePos="0" relativeHeight="251676672" behindDoc="0" locked="0" layoutInCell="1" allowOverlap="1" wp14:anchorId="13D7B8E4" wp14:editId="3EF19DD0">
+                <wp:simplePos x="0" y="0"/>
+                <wp:positionH relativeFrom="column">
+                  <wp:posOffset>693420</wp:posOffset>
+                </wp:positionH>
+                <wp:positionV relativeFrom="paragraph">
+                  <wp:posOffset>2979420</wp:posOffset>
+                </wp:positionV>
+                <wp:extent cx="1562100" cy="1287780"/>
+                <wp:effectExtent l="0" t="0" r="19050" b="26670"/>
+                <wp:wrapNone/>
+                <wp:docPr id="1" name="Rectangle 1"/>
+                <wp:cNvGraphicFramePr/>
+                <a:graphic xmlns:a="http://schemas.openxmlformats.org/drawingml/2006/main">
+                  <a:graphicData uri="http://schemas.microsoft.com/office/word/2010/wordprocessingShape">
+                    <wps:wsp>
+                      <wps:cNvSpPr/>
+                      <wps:spPr>
+                        <a:xfrm>
+                          <a:off x="0" y="0"/>
+                          <a:ext cx="1562100" cy="1287780"/>
+                        </a:xfrm>
+                        <a:prstGeom prst="rect">
+                          <a:avLst/>
+                        </a:prstGeom>
+                        <a:ln>
+                          <a:solidFill>
+                            <a:schemeClr val="tx1"/>
+                          </a:solidFill>
+                        </a:ln>
+                      </wps:spPr>
+                      <wps:style>
+                        <a:lnRef idx="2">
+                          <a:schemeClr val="accent6"/>
+                        </a:lnRef>
+                        <a:fillRef idx="1">
+                          <a:schemeClr val="lt1"/>
+                        </a:fillRef>
+                        <a:effectRef idx="0">
+                          <a:schemeClr val="accent6"/>
+                        </a:effectRef>
+                        <a:fontRef idx="minor">
+                          <a:schemeClr val="dk1"/>
+                        </a:fontRef>
+                      </wps:style>
+                      <wps:txbx>
+                        <w:txbxContent>
+                          <w:p>
+                            <w:pPr>
+                              <w:rPr>
+                                <w:b/>
+                                <w:bCs/>
+                                <w:lang w:val="en-US"/>
+                              </w:rPr>
+                            </w:pPr>
+                            <w:r>
+                              <w:rPr>
+                                <w:b/>
+                                <w:bCs/>
+                                <w:lang w:val="en-US"/>
+                              </w:rPr>
+                              <w:t>Team</w:t>
+                            </w:r>
+                          </w:p>
+                          <w:p>
+                            <w:pPr>
+                              <w:rPr>
+                                <w:lang w:val="en-US"/>
+                              </w:rPr>
+                            </w:pPr>
+                            <w:r>
+                              <w:rPr>
+                                <w:lang w:val="en-US"/>
+                              </w:rPr>
+                              <w:t>Name</w:t>
+                            </w:r>
+                          </w:p>
+                          <w:p>
+                            <w:pPr>
+                              <w:rPr>
+                                <w:b/>
+                                <w:bCs/>
+                                <w:lang w:val="en-US"/>
+                              </w:rPr>
+                            </w:pPr>
+                          </w:p>
+                          <w:p>
+                            <w:pPr>
+                              <w:rPr>
+                                <w:b/>
+                                <w:bCs/>
+                                <w:lang w:val="en-US"/>
+                              </w:rPr>
+                            </w:pPr>
+                          </w:p>
+                          <w:p>
+                            <w:pPr>
+                              <w:rPr>
+                                <w:lang w:val="en-US"/>
+                              </w:rPr>
+                            </w:pPr>
+                          </w:p>
+                        </w:txbxContent>
+                      </wps:txbx>
+                      <wps:bodyPr rot="0" spcFirstLastPara="0" vertOverflow="overflow" horzOverflow="overflow" vert="horz" wrap="square" lIns="91440" tIns="45720" rIns="91440" bIns="45720" numCol="1" spcCol="0" rtlCol="0" fromWordArt="0" anchor="ctr" anchorCtr="0" forceAA="0" compatLnSpc="1">
+                        <a:prstTxWarp prst="textNoShape">
+                          <a:avLst/>
+                        </a:prstTxWarp>
+                        <a:noAutofit/>
+                      </wps:bodyPr>
+                    </wps:wsp>
+                  </a:graphicData>
+                </a:graphic>
+              </wp:anchor>
+            </w:drawing>
+          </mc:Choice>
+          <mc:Fallback>
+            <w:pict>
+              <v:rect w14:anchorId="13D7B8E4" id="Rectangle 1" o:spid="_x0000_s1026" style="position:absolute;margin-left:54.6pt;margin-top:234.6pt;width:123pt;height:101.4pt;z-index:251676672;visibility:visible;mso-wrap-style:square;mso-wrap-distance-left:9pt;mso-wrap-distance-top:0;mso-wrap-distance-right:9pt;mso-wrap-distance-bottom:0;mso-position-horizontal:absolute;mso-position-horizontal-relative:text;mso-position-vertical:absolute;mso-position-vertical-relative:text;v-text-anchor:middle" o:gfxdata="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" fillcolor="white [3201]" strokecolor="black [3213]" strokeweight="1pt">
+                <v:textbox>
+                  <w:txbxContent>
+                    <w:p>
+                      <w:pPr>
+                        <w:rPr>
+                          <w:b/>
+                          <w:bCs/>
+                          <w:lang w:val="en-US"/>
+                        </w:rPr>
+                      </w:pPr>
+                      <w:r>
+                        <w:rPr>
+                          <w:b/>
+                          <w:bCs/>
+                          <w:lang w:val="en-US"/>
+                        </w:rPr>
+                        <w:t>Team</w:t>
+                      </w:r>
+                    </w:p>
+                    <w:p>
+                      <w:pPr>
+                        <w:rPr>
+                          <w:lang w:val="en-US"/>
+                        </w:rPr>
+                      </w:pPr>
+                      <w:r>
+                        <w:rPr>
+                          <w:lang w:val="en-US"/>
+                        </w:rPr>
+                        <w:t>Name</w:t>
+                      </w:r>
+                    </w:p>
+                    <w:p>
+                      <w:pPr>
+                        <w:rPr>
+                          <w:b/>
+                          <w:bCs/>
+                          <w:lang w:val="en-US"/>
+                        </w:rPr>
+                      </w:pPr>
+                    </w:p>
+                    <w:p>
+                      <w:pPr>
+                        <w:rPr>
+                          <w:b/>
+                          <w:bCs/>
+                          <w:lang w:val="en-US"/>
+                        </w:rPr>
+                      </w:pPr>
+                    </w:p>
+                    <w:p>
+                      <w:pPr>
+                        <w:rPr>
+                          <w:lang w:val="en-US"/>
+                        </w:rPr>
+                      </w:pPr>
+                    </w:p>
+                  </w:txbxContent>
+                </v:textbox>
+              </v:rect>
+            </w:pict>
+          </mc:Fallback>
+        </mc:AlternateContent>
+      </w:r>
       <w:r>
         <w:rPr>
           <w:noProof/>
@@ -1226,6 +1416,805 @@
           </mc:Fallback>
         </mc:AlternateContent>
       </w:r>
+      <w:r>
+        <w:tab/>
+        <w:t>M</w:t>
+      </w:r>
+    </w:p>
+    <w:p>
+      <w:pPr>
+        <w:tabs>
+          <w:tab w:val="left" w:pos="2748"/>
+        </w:tabs>
+      </w:pPr>
+      <w:r>
+        <w:tab/>
+        <w:t>1</w:t>
+      </w:r>
+    </w:p>
+    <w:p/>
+    <w:p/>
+    <w:p>
+      <w:r>
+        <w:rPr>
+          <w:noProof/>
+        </w:rPr>
+        <mc:AlternateContent>
+          <mc:Choice Requires="wps">
+            <w:drawing>
+              <wp:anchor distT="45720" distB="45720" distL="114300" distR="114300" simplePos="0" relativeHeight="251691008" behindDoc="0" locked="0" layoutInCell="1" allowOverlap="1" wp14:anchorId="785F72BD" wp14:editId="2FA5482A">
+                <wp:simplePos x="0" y="0"/>
+                <wp:positionH relativeFrom="column">
+                  <wp:posOffset>5019675</wp:posOffset>
+                </wp:positionH>
+                <wp:positionV relativeFrom="paragraph">
+                  <wp:posOffset>114300</wp:posOffset>
+                </wp:positionV>
+                <wp:extent cx="323850" cy="295275"/>
+                <wp:effectExtent l="0" t="0" r="19050" b="28575"/>
+                <wp:wrapSquare wrapText="bothSides"/>
+                <wp:docPr id="18" name="Text Box 2"/>
+                <wp:cNvGraphicFramePr>
+                  <a:graphicFrameLocks xmlns:a="http://schemas.openxmlformats.org/drawingml/2006/main"/>
+                </wp:cNvGraphicFramePr>
+                <a:graphic xmlns:a="http://schemas.openxmlformats.org/drawingml/2006/main">
+                  <a:graphicData uri="http://schemas.microsoft.com/office/word/2010/wordprocessingShape">
+                    <wps:wsp>
+                      <wps:cNvSpPr txBox="1">
+                        <a:spLocks noChangeArrowheads="1"/>
+                      </wps:cNvSpPr>
+                      <wps:spPr bwMode="auto">
+                        <a:xfrm>
+                          <a:off x="0" y="0"/>
+                          <a:ext cx="323850" cy="295275"/>
+                        </a:xfrm>
+                        <a:prstGeom prst="rect">
+                          <a:avLst/>
+                        </a:prstGeom>
+                        <a:solidFill>
+                          <a:srgbClr val="FFFFFF"/>
+                        </a:solidFill>
+                        <a:ln w="9525">
+                          <a:solidFill>
+                            <a:schemeClr val="bg1"/>
+                          </a:solidFill>
+                          <a:miter lim="800000"/>
+                          <a:headEnd/>
+                          <a:tailEnd/>
+                        </a:ln>
+                      </wps:spPr>
+                      <wps:txbx>
+                        <w:txbxContent>
+                          <w:p>
+                            <w:pPr>
+                              <w:rPr>
+                                <w:lang w:val="en-US"/>
+                              </w:rPr>
+                            </w:pPr>
+                            <w:r>
+                              <w:rPr>
+                                <w:lang w:val="en-US"/>
+                              </w:rPr>
+                              <w:t>M</w:t>
+                            </w:r>
+                          </w:p>
+                        </w:txbxContent>
+                      </wps:txbx>
+                      <wps:bodyPr rot="0" vert="horz" wrap="square" lIns="91440" tIns="45720" rIns="91440" bIns="45720" anchor="t" anchorCtr="0">
+                        <a:noAutofit/>
+                      </wps:bodyPr>
+                    </wps:wsp>
+                  </a:graphicData>
+                </a:graphic>
+                <wp14:sizeRelH relativeFrom="margin">
+                  <wp14:pctWidth>0</wp14:pctWidth>
+                </wp14:sizeRelH>
+                <wp14:sizeRelV relativeFrom="margin">
+                  <wp14:pctHeight>0</wp14:pctHeight>
+                </wp14:sizeRelV>
+              </wp:anchor>
+            </w:drawing>
+          </mc:Choice>
+          <mc:Fallback>
+            <w:pict>
+              <v:shapetype w14:anchorId="785F72BD" id="_x0000_t202" coordsize="21600,21600" o:spt="202" path="m,l,21600r21600,l21600,xe">
+                <v:stroke joinstyle="miter"/>
+                <v:path gradientshapeok="t" o:connecttype="rect"/>
+              </v:shapetype>
+              <v:shape id="Text Box 2" o:spid="_x0000_s1032" type="#_x0000_t202" style="position:absolute;margin-left:395.25pt;margin-top:9pt;width:25.5pt;height:23.25pt;z-index:251691008;visibility:visible;mso-wrap-style:square;mso-width-percent:0;mso-height-percent:0;mso-wrap-distance-left:9pt;mso-wrap-distance-top:3.6pt;mso-wrap-distance-right:9pt;mso-wrap-distance-bottom:3.6pt;mso-position-horizontal:absolute;mso-position-horizontal-relative:text;mso-position-vertical:absolute;mso-position-vertical-relative:text;mso-width-percent:0;mso-height-percent:0;mso-width-relative:margin;mso-height-relative:margin;v-text-anchor:top" o:gfxdata="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" strokecolor="white [3212]">
+                <v:textbox>
+                  <w:txbxContent>
+                    <w:p>
+                      <w:pPr>
+                        <w:rPr>
+                          <w:lang w:val="en-US"/>
+                        </w:rPr>
+                      </w:pPr>
+                      <w:r>
+                        <w:rPr>
+                          <w:lang w:val="en-US"/>
+                        </w:rPr>
+                        <w:t>M</w:t>
+                      </w:r>
+                    </w:p>
+                  </w:txbxContent>
+                </v:textbox>
+                <w10:wrap type="square"/>
+              </v:shape>
+            </w:pict>
+          </mc:Fallback>
+        </mc:AlternateContent>
+      </w:r>
+      <w:r>
+        <w:rPr>
+          <w:noProof/>
+        </w:rPr>
+        <mc:AlternateContent>
+          <mc:Choice Requires="wps">
+            <w:drawing>
+              <wp:anchor distT="0" distB="0" distL="114300" distR="114300" simplePos="0" relativeHeight="251680768" behindDoc="0" locked="0" layoutInCell="1" allowOverlap="1" wp14:anchorId="11267724" wp14:editId="2B85B901">
+                <wp:simplePos x="0" y="0"/>
+                <wp:positionH relativeFrom="margin">
+                  <wp:posOffset>2247900</wp:posOffset>
+                </wp:positionH>
+                <wp:positionV relativeFrom="paragraph">
+                  <wp:posOffset>92075</wp:posOffset>
+                </wp:positionV>
+                <wp:extent cx="2667000" cy="1744980"/>
+                <wp:effectExtent l="0" t="0" r="19050" b="26670"/>
+                <wp:wrapNone/>
+                <wp:docPr id="7" name="Straight Connector 7"/>
+                <wp:cNvGraphicFramePr/>
+                <a:graphic xmlns:a="http://schemas.openxmlformats.org/drawingml/2006/main">
+                  <a:graphicData uri="http://schemas.microsoft.com/office/word/2010/wordprocessingShape">
+                    <wps:wsp>
+                      <wps:cNvCnPr/>
+                      <wps:spPr>
+                        <a:xfrm flipH="1">
+                          <a:off x="0" y="0"/>
+                          <a:ext cx="2667000" cy="1744980"/>
+                        </a:xfrm>
+                        <a:prstGeom prst="line">
+                          <a:avLst/>
+                        </a:prstGeom>
+                      </wps:spPr>
+                      <wps:style>
+                        <a:lnRef idx="1">
+                          <a:schemeClr val="accent1"/>
+                        </a:lnRef>
+                        <a:fillRef idx="0">
+                          <a:schemeClr val="accent1"/>
+                        </a:fillRef>
+                        <a:effectRef idx="0">
+                          <a:schemeClr val="accent1"/>
+                        </a:effectRef>
+                        <a:fontRef idx="minor">
+                          <a:schemeClr val="tx1"/>
+                        </a:fontRef>
+                      </wps:style>
+                      <wps:bodyPr/>
+                    </wps:wsp>
+                  </a:graphicData>
+                </a:graphic>
+                <wp14:sizeRelH relativeFrom="margin">
+                  <wp14:pctWidth>0</wp14:pctWidth>
+                </wp14:sizeRelH>
+                <wp14:sizeRelV relativeFrom="margin">
+                  <wp14:pctHeight>0</wp14:pctHeight>
+                </wp14:sizeRelV>
+              </wp:anchor>
+            </w:drawing>
+          </mc:Choice>
+          <mc:Fallback>
+            <w:pict>
+              <v:line w14:anchorId="48BC6135" id="Straight Connector 7" o:spid="_x0000_s1026" style="position:absolute;flip:x;z-index:251680768;visibility:visible;mso-wrap-style:square;mso-width-percent:0;mso-height-percent:0;mso-wrap-distance-left:9pt;mso-wrap-distance-top:0;mso-wrap-distance-right:9pt;mso-wrap-distance-bottom:0;mso-position-horizontal:absolute;mso-position-horizontal-relative:margin;mso-position-vertical:absolute;mso-position-vertical-relative:text;mso-width-percent:0;mso-height-percent:0;mso-width-relative:margin;mso-height-relative:margin" from="177pt,7.25pt" to="387pt,144.65pt" o:gfxdata="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" strokecolor="#4472c4 [3204]" strokeweight=".5pt">
+                <v:stroke joinstyle="miter"/>
+                <w10:wrap anchorx="margin"/>
+              </v:line>
+            </w:pict>
+          </mc:Fallback>
+        </mc:AlternateContent>
+      </w:r>
+    </w:p>
+    <w:p>
+      <w:r>
+        <w:rPr>
+          <w:noProof/>
+        </w:rPr>
+        <mc:AlternateContent>
+          <mc:Choice Requires="wps">
+            <w:drawing>
+              <wp:anchor distT="45720" distB="45720" distL="114300" distR="114300" simplePos="0" relativeHeight="251686912" behindDoc="0" locked="0" layoutInCell="1" allowOverlap="1" wp14:anchorId="6443F68D" wp14:editId="079D24DB">
+                <wp:simplePos x="0" y="0"/>
+                <wp:positionH relativeFrom="column">
+                  <wp:posOffset>2133600</wp:posOffset>
+                </wp:positionH>
+                <wp:positionV relativeFrom="paragraph">
+                  <wp:posOffset>9525</wp:posOffset>
+                </wp:positionV>
+                <wp:extent cx="266700" cy="276225"/>
+                <wp:effectExtent l="0" t="0" r="19050" b="28575"/>
+                <wp:wrapSquare wrapText="bothSides"/>
+                <wp:docPr id="16" name="Text Box 2"/>
+                <wp:cNvGraphicFramePr>
+                  <a:graphicFrameLocks xmlns:a="http://schemas.openxmlformats.org/drawingml/2006/main"/>
+                </wp:cNvGraphicFramePr>
+                <a:graphic xmlns:a="http://schemas.openxmlformats.org/drawingml/2006/main">
+                  <a:graphicData uri="http://schemas.microsoft.com/office/word/2010/wordprocessingShape">
+                    <wps:wsp>
+                      <wps:cNvSpPr txBox="1">
+                        <a:spLocks noChangeArrowheads="1"/>
+                      </wps:cNvSpPr>
+                      <wps:spPr bwMode="auto">
+                        <a:xfrm>
+                          <a:off x="0" y="0"/>
+                          <a:ext cx="266700" cy="276225"/>
+                        </a:xfrm>
+                        <a:prstGeom prst="rect">
+                          <a:avLst/>
+                        </a:prstGeom>
+                        <a:solidFill>
+                          <a:srgbClr val="FFFFFF"/>
+                        </a:solidFill>
+                        <a:ln w="9525">
+                          <a:solidFill>
+                            <a:schemeClr val="bg1"/>
+                          </a:solidFill>
+                          <a:miter lim="800000"/>
+                          <a:headEnd/>
+                          <a:tailEnd/>
+                        </a:ln>
+                      </wps:spPr>
+                      <wps:txbx>
+                        <w:txbxContent>
+                          <w:p>
+                            <w:pPr>
+                              <w:rPr>
+                                <w:lang w:val="en-US"/>
+                              </w:rPr>
+                            </w:pPr>
+                            <w:r>
+                              <w:rPr>
+                                <w:lang w:val="en-US"/>
+                              </w:rPr>
+                              <w:t>M</w:t>
+                            </w:r>
+                          </w:p>
+                        </w:txbxContent>
+                      </wps:txbx>
+                      <wps:bodyPr rot="0" vert="horz" wrap="square" lIns="91440" tIns="45720" rIns="91440" bIns="45720" anchor="t" anchorCtr="0">
+                        <a:noAutofit/>
+                      </wps:bodyPr>
+                    </wps:wsp>
+                  </a:graphicData>
+                </a:graphic>
+                <wp14:sizeRelH relativeFrom="margin">
+                  <wp14:pctWidth>0</wp14:pctWidth>
+                </wp14:sizeRelH>
+                <wp14:sizeRelV relativeFrom="margin">
+                  <wp14:pctHeight>0</wp14:pctHeight>
+                </wp14:sizeRelV>
+              </wp:anchor>
+            </w:drawing>
+          </mc:Choice>
+          <mc:Fallback>
+            <w:pict>
+              <v:shape w14:anchorId="6443F68D" id="_x0000_s1033" type="#_x0000_t202" style="position:absolute;margin-left:168pt;margin-top:.75pt;width:21pt;height:21.75pt;z-index:251686912;visibility:visible;mso-wrap-style:square;mso-width-percent:0;mso-height-percent:0;mso-wrap-distance-left:9pt;mso-wrap-distance-top:3.6pt;mso-wrap-distance-right:9pt;mso-wrap-distance-bottom:3.6pt;mso-position-horizontal:absolute;mso-position-horizontal-relative:text;mso-position-vertical:absolute;mso-position-vertical-relative:text;mso-width-percent:0;mso-height-percent:0;mso-width-relative:margin;mso-height-relative:margin;v-text-anchor:top" o:gfxdata="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" strokecolor="white [3212]">
+                <v:textbox>
+                  <w:txbxContent>
+                    <w:p>
+                      <w:pPr>
+                        <w:rPr>
+                          <w:lang w:val="en-US"/>
+                        </w:rPr>
+                      </w:pPr>
+                      <w:r>
+                        <w:rPr>
+                          <w:lang w:val="en-US"/>
+                        </w:rPr>
+                        <w:t>M</w:t>
+                      </w:r>
+                    </w:p>
+                  </w:txbxContent>
+                </v:textbox>
+                <w10:wrap type="square"/>
+              </v:shape>
+            </w:pict>
+          </mc:Fallback>
+        </mc:AlternateContent>
+      </w:r>
+      <w:r>
+        <w:rPr>
+          <w:noProof/>
+        </w:rPr>
+        <mc:AlternateContent>
+          <mc:Choice Requires="wps">
+            <w:drawing>
+              <wp:anchor distT="45720" distB="45720" distL="114300" distR="114300" simplePos="0" relativeHeight="251693056" behindDoc="0" locked="0" layoutInCell="1" allowOverlap="1" wp14:anchorId="42B52E91" wp14:editId="16CD86B6">
+                <wp:simplePos x="0" y="0"/>
+                <wp:positionH relativeFrom="column">
+                  <wp:posOffset>7515225</wp:posOffset>
+                </wp:positionH>
+                <wp:positionV relativeFrom="paragraph">
+                  <wp:posOffset>28575</wp:posOffset>
+                </wp:positionV>
+                <wp:extent cx="266700" cy="310515"/>
+                <wp:effectExtent l="0" t="0" r="19050" b="13335"/>
+                <wp:wrapSquare wrapText="bothSides"/>
+                <wp:docPr id="19" name="Text Box 2"/>
+                <wp:cNvGraphicFramePr>
+                  <a:graphicFrameLocks xmlns:a="http://schemas.openxmlformats.org/drawingml/2006/main"/>
+                </wp:cNvGraphicFramePr>
+                <a:graphic xmlns:a="http://schemas.openxmlformats.org/drawingml/2006/main">
+                  <a:graphicData uri="http://schemas.microsoft.com/office/word/2010/wordprocessingShape">
+                    <wps:wsp>
+                      <wps:cNvSpPr txBox="1">
+                        <a:spLocks noChangeArrowheads="1"/>
+                      </wps:cNvSpPr>
+                      <wps:spPr bwMode="auto">
+                        <a:xfrm>
+                          <a:off x="0" y="0"/>
+                          <a:ext cx="266700" cy="310515"/>
+                        </a:xfrm>
+                        <a:prstGeom prst="rect">
+                          <a:avLst/>
+                        </a:prstGeom>
+                        <a:solidFill>
+                          <a:srgbClr val="FFFFFF"/>
+                        </a:solidFill>
+                        <a:ln w="9525">
+                          <a:solidFill>
+                            <a:schemeClr val="bg1"/>
+                          </a:solidFill>
+                          <a:miter lim="800000"/>
+                          <a:headEnd/>
+                          <a:tailEnd/>
+                        </a:ln>
+                      </wps:spPr>
+                      <wps:txbx>
+                        <w:txbxContent>
+                          <w:p>
+                            <w:pPr>
+                              <w:rPr>
+                                <w:lang w:val="en-US"/>
+                              </w:rPr>
+                            </w:pPr>
+                            <w:r>
+                              <w:rPr>
+                                <w:lang w:val="en-US"/>
+                              </w:rPr>
+                              <w:t>M</w:t>
+                            </w:r>
+                          </w:p>
+                        </w:txbxContent>
+                      </wps:txbx>
+                      <wps:bodyPr rot="0" vert="horz" wrap="square" lIns="91440" tIns="45720" rIns="91440" bIns="45720" anchor="t" anchorCtr="0">
+                        <a:noAutofit/>
+                      </wps:bodyPr>
+                    </wps:wsp>
+                  </a:graphicData>
+                </a:graphic>
+                <wp14:sizeRelH relativeFrom="margin">
+                  <wp14:pctWidth>0</wp14:pctWidth>
+                </wp14:sizeRelH>
+                <wp14:sizeRelV relativeFrom="margin">
+                  <wp14:pctHeight>0</wp14:pctHeight>
+                </wp14:sizeRelV>
+              </wp:anchor>
+            </w:drawing>
+          </mc:Choice>
+          <mc:Fallback>
+            <w:pict>
+              <v:shape w14:anchorId="42B52E91" id="_x0000_s1034" type="#_x0000_t202" style="position:absolute;margin-left:591.75pt;margin-top:2.25pt;width:21pt;height:24.45pt;z-index:251693056;visibility:visible;mso-wrap-style:square;mso-width-percent:0;mso-height-percent:0;mso-wrap-distance-left:9pt;mso-wrap-distance-top:3.6pt;mso-wrap-distance-right:9pt;mso-wrap-distance-bottom:3.6pt;mso-position-horizontal:absolute;mso-position-horizontal-relative:text;mso-position-vertical:absolute;mso-position-vertical-relative:text;mso-width-percent:0;mso-height-percent:0;mso-width-relative:margin;mso-height-relative:margin;v-text-anchor:top" o:gfxdata="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" strokecolor="white [3212]">
+                <v:textbox>
+                  <w:txbxContent>
+                    <w:p>
+                      <w:pPr>
+                        <w:rPr>
+                          <w:lang w:val="en-US"/>
+                        </w:rPr>
+                      </w:pPr>
+                      <w:r>
+                        <w:rPr>
+                          <w:lang w:val="en-US"/>
+                        </w:rPr>
+                        <w:t>M</w:t>
+                      </w:r>
+                    </w:p>
+                  </w:txbxContent>
+                </v:textbox>
+                <w10:wrap type="square"/>
+              </v:shape>
+            </w:pict>
+          </mc:Fallback>
+        </mc:AlternateContent>
+      </w:r>
+      <w:r>
+        <w:rPr>
+          <w:noProof/>
+        </w:rPr>
+        <mc:AlternateContent>
+          <mc:Choice Requires="wps">
+            <w:drawing>
+              <wp:anchor distT="0" distB="0" distL="114300" distR="114300" simplePos="0" relativeHeight="251682816" behindDoc="0" locked="0" layoutInCell="1" allowOverlap="1" wp14:anchorId="29D227B9" wp14:editId="193E8A23">
+                <wp:simplePos x="0" y="0"/>
+                <wp:positionH relativeFrom="margin">
+                  <wp:posOffset>3726180</wp:posOffset>
+                </wp:positionH>
+                <wp:positionV relativeFrom="paragraph">
+                  <wp:posOffset>4445</wp:posOffset>
+                </wp:positionV>
+                <wp:extent cx="4150360" cy="396240"/>
+                <wp:effectExtent l="0" t="0" r="21590" b="22860"/>
+                <wp:wrapNone/>
+                <wp:docPr id="15" name="Straight Connector 15"/>
+                <wp:cNvGraphicFramePr/>
+                <a:graphic xmlns:a="http://schemas.openxmlformats.org/drawingml/2006/main">
+                  <a:graphicData uri="http://schemas.microsoft.com/office/word/2010/wordprocessingShape">
+                    <wps:wsp>
+                      <wps:cNvCnPr/>
+                      <wps:spPr>
+                        <a:xfrm>
+                          <a:off x="0" y="0"/>
+                          <a:ext cx="4150360" cy="396240"/>
+                        </a:xfrm>
+                        <a:prstGeom prst="line">
+                          <a:avLst/>
+                        </a:prstGeom>
+                      </wps:spPr>
+                      <wps:style>
+                        <a:lnRef idx="1">
+                          <a:schemeClr val="accent1"/>
+                        </a:lnRef>
+                        <a:fillRef idx="0">
+                          <a:schemeClr val="accent1"/>
+                        </a:fillRef>
+                        <a:effectRef idx="0">
+                          <a:schemeClr val="accent1"/>
+                        </a:effectRef>
+                        <a:fontRef idx="minor">
+                          <a:schemeClr val="tx1"/>
+                        </a:fontRef>
+                      </wps:style>
+                      <wps:bodyPr/>
+                    </wps:wsp>
+                  </a:graphicData>
+                </a:graphic>
+                <wp14:sizeRelH relativeFrom="margin">
+                  <wp14:pctWidth>0</wp14:pctWidth>
+                </wp14:sizeRelH>
+                <wp14:sizeRelV relativeFrom="margin">
+                  <wp14:pctHeight>0</wp14:pctHeight>
+                </wp14:sizeRelV>
+              </wp:anchor>
+            </w:drawing>
+          </mc:Choice>
+          <mc:Fallback>
+            <w:pict>
+              <v:line w14:anchorId="0584D753" id="Straight Connector 15" o:spid="_x0000_s1026" style="position:absolute;z-index:251682816;visibility:visible;mso-wrap-style:square;mso-width-percent:0;mso-height-percent:0;mso-wrap-distance-left:9pt;mso-wrap-distance-top:0;mso-wrap-distance-right:9pt;mso-wrap-distance-bottom:0;mso-position-horizontal:absolute;mso-position-horizontal-relative:margin;mso-position-vertical:absolute;mso-position-vertical-relative:text;mso-width-percent:0;mso-height-percent:0;mso-width-relative:margin;mso-height-relative:margin" from="293.4pt,.35pt" to="620.2pt,31.55pt" o:gfxdata="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" strokecolor="#4472c4 [3204]" strokeweight=".5pt">
+                <v:stroke joinstyle="miter"/>
+                <w10:wrap anchorx="margin"/>
+              </v:line>
+            </w:pict>
+          </mc:Fallback>
+        </mc:AlternateContent>
+      </w:r>
+      <w:r>
+        <w:rPr>
+          <w:noProof/>
+        </w:rPr>
+        <mc:AlternateContent>
+          <mc:Choice Requires="wps">
+            <w:drawing>
+              <wp:anchor distT="0" distB="0" distL="114300" distR="114300" simplePos="0" relativeHeight="251678720" behindDoc="0" locked="0" layoutInCell="1" allowOverlap="1" wp14:anchorId="4BBFA2ED" wp14:editId="5E1074C2">
+                <wp:simplePos x="0" y="0"/>
+                <wp:positionH relativeFrom="margin">
+                  <wp:posOffset>1318260</wp:posOffset>
+                </wp:positionH>
+                <wp:positionV relativeFrom="paragraph">
+                  <wp:posOffset>88265</wp:posOffset>
+                </wp:positionV>
+                <wp:extent cx="1264920" cy="1470660"/>
+                <wp:effectExtent l="0" t="0" r="30480" b="34290"/>
+                <wp:wrapNone/>
+                <wp:docPr id="5" name="Straight Connector 5"/>
+                <wp:cNvGraphicFramePr/>
+                <a:graphic xmlns:a="http://schemas.openxmlformats.org/drawingml/2006/main">
+                  <a:graphicData uri="http://schemas.microsoft.com/office/word/2010/wordprocessingShape">
+                    <wps:wsp>
+                      <wps:cNvCnPr/>
+                      <wps:spPr>
+                        <a:xfrm flipH="1">
+                          <a:off x="0" y="0"/>
+                          <a:ext cx="1264920" cy="1470660"/>
+                        </a:xfrm>
+                        <a:prstGeom prst="line">
+                          <a:avLst/>
+                        </a:prstGeom>
+                      </wps:spPr>
+                      <wps:style>
+                        <a:lnRef idx="1">
+                          <a:schemeClr val="accent1"/>
+                        </a:lnRef>
+                        <a:fillRef idx="0">
+                          <a:schemeClr val="accent1"/>
+                        </a:fillRef>
+                        <a:effectRef idx="0">
+                          <a:schemeClr val="accent1"/>
+                        </a:effectRef>
+                        <a:fontRef idx="minor">
+                          <a:schemeClr val="tx1"/>
+                        </a:fontRef>
+                      </wps:style>
+                      <wps:bodyPr/>
+                    </wps:wsp>
+                  </a:graphicData>
+                </a:graphic>
+                <wp14:sizeRelH relativeFrom="margin">
+                  <wp14:pctWidth>0</wp14:pctWidth>
+                </wp14:sizeRelH>
+                <wp14:sizeRelV relativeFrom="margin">
+                  <wp14:pctHeight>0</wp14:pctHeight>
+                </wp14:sizeRelV>
+              </wp:anchor>
+            </w:drawing>
+          </mc:Choice>
+          <mc:Fallback>
+            <w:pict>
+              <v:line w14:anchorId="7551FF1C" id="Straight Connector 5" o:spid="_x0000_s1026" style="position:absolute;flip:x;z-index:251678720;visibility:visible;mso-wrap-style:square;mso-width-percent:0;mso-height-percent:0;mso-wrap-distance-left:9pt;mso-wrap-distance-top:0;mso-wrap-distance-right:9pt;mso-wrap-distance-bottom:0;mso-position-horizontal:absolute;mso-position-horizontal-relative:margin;mso-position-vertical:absolute;mso-position-vertical-relative:text;mso-width-percent:0;mso-height-percent:0;mso-width-relative:margin;mso-height-relative:margin" from="103.8pt,6.95pt" to="203.4pt,122.75pt" o:gfxdata="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" strokecolor="#4472c4 [3204]" strokeweight=".5pt">
+                <v:stroke joinstyle="miter"/>
+                <w10:wrap anchorx="margin"/>
+              </v:line>
+            </w:pict>
+          </mc:Fallback>
+        </mc:AlternateContent>
+      </w:r>
+    </w:p>
+    <w:p/>
+    <w:p/>
+    <w:p/>
+    <w:p>
+      <w:r>
+        <w:rPr>
+          <w:noProof/>
+        </w:rPr>
+        <mc:AlternateContent>
+          <mc:Choice Requires="wps">
+            <w:drawing>
+              <wp:anchor distT="45720" distB="45720" distL="114300" distR="114300" simplePos="0" relativeHeight="251684864" behindDoc="0" locked="0" layoutInCell="1" allowOverlap="1" wp14:anchorId="0D1E84F6" wp14:editId="5D92A3A0">
+                <wp:simplePos x="0" y="0"/>
+                <wp:positionH relativeFrom="column">
+                  <wp:posOffset>1074420</wp:posOffset>
+                </wp:positionH>
+                <wp:positionV relativeFrom="paragraph">
+                  <wp:posOffset>157480</wp:posOffset>
+                </wp:positionV>
+                <wp:extent cx="251460" cy="220980"/>
+                <wp:effectExtent l="0" t="0" r="15240" b="26670"/>
+                <wp:wrapSquare wrapText="bothSides"/>
+                <wp:docPr id="217" name="Text Box 2"/>
+                <wp:cNvGraphicFramePr>
+                  <a:graphicFrameLocks xmlns:a="http://schemas.openxmlformats.org/drawingml/2006/main"/>
+                </wp:cNvGraphicFramePr>
+                <a:graphic xmlns:a="http://schemas.openxmlformats.org/drawingml/2006/main">
+                  <a:graphicData uri="http://schemas.microsoft.com/office/word/2010/wordprocessingShape">
+                    <wps:wsp>
+                      <wps:cNvSpPr txBox="1">
+                        <a:spLocks noChangeArrowheads="1"/>
+                      </wps:cNvSpPr>
+                      <wps:spPr bwMode="auto">
+                        <a:xfrm>
+                          <a:off x="0" y="0"/>
+                          <a:ext cx="251460" cy="220980"/>
+                        </a:xfrm>
+                        <a:prstGeom prst="rect">
+                          <a:avLst/>
+                        </a:prstGeom>
+                        <a:solidFill>
+                          <a:srgbClr val="FFFFFF"/>
+                        </a:solidFill>
+                        <a:ln w="9525">
+                          <a:solidFill>
+                            <a:schemeClr val="bg1"/>
+                          </a:solidFill>
+                          <a:miter lim="800000"/>
+                          <a:headEnd/>
+                          <a:tailEnd/>
+                        </a:ln>
+                      </wps:spPr>
+                      <wps:txbx>
+                        <w:txbxContent>
+                          <w:p>
+                            <w:pPr>
+                              <w:rPr>
+                                <w:lang w:val="en-US"/>
+                              </w:rPr>
+                            </w:pPr>
+                            <w:r>
+                              <w:rPr>
+                                <w:lang w:val="en-US"/>
+                              </w:rPr>
+                              <w:t>1</w:t>
+                            </w:r>
+                          </w:p>
+                        </w:txbxContent>
+                      </wps:txbx>
+                      <wps:bodyPr rot="0" vert="horz" wrap="square" lIns="91440" tIns="45720" rIns="91440" bIns="45720" anchor="t" anchorCtr="0">
+                        <a:noAutofit/>
+                      </wps:bodyPr>
+                    </wps:wsp>
+                  </a:graphicData>
+                </a:graphic>
+                <wp14:sizeRelH relativeFrom="margin">
+                  <wp14:pctWidth>0</wp14:pctWidth>
+                </wp14:sizeRelH>
+                <wp14:sizeRelV relativeFrom="margin">
+                  <wp14:pctHeight>0</wp14:pctHeight>
+                </wp14:sizeRelV>
+              </wp:anchor>
+            </w:drawing>
+          </mc:Choice>
+          <mc:Fallback>
+            <w:pict>
+              <v:shape w14:anchorId="0D1E84F6" id="_x0000_s1035" type="#_x0000_t202" style="position:absolute;margin-left:84.6pt;margin-top:12.4pt;width:19.8pt;height:17.4pt;z-index:251684864;visibility:visible;mso-wrap-style:square;mso-width-percent:0;mso-height-percent:0;mso-wrap-distance-left:9pt;mso-wrap-distance-top:3.6pt;mso-wrap-distance-right:9pt;mso-wrap-distance-bottom:3.6pt;mso-position-horizontal:absolute;mso-position-horizontal-relative:text;mso-position-vertical:absolute;mso-position-vertical-relative:text;mso-width-percent:0;mso-height-percent:0;mso-width-relative:margin;mso-height-relative:margin;v-text-anchor:top" o:gfxdata="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" strokecolor="white [3212]">
+                <v:textbox>
+                  <w:txbxContent>
+                    <w:p>
+                      <w:pPr>
+                        <w:rPr>
+                          <w:lang w:val="en-US"/>
+                        </w:rPr>
+                      </w:pPr>
+                      <w:r>
+                        <w:rPr>
+                          <w:lang w:val="en-US"/>
+                        </w:rPr>
+                        <w:t>1</w:t>
+                      </w:r>
+                    </w:p>
+                  </w:txbxContent>
+                </v:textbox>
+                <w10:wrap type="square"/>
+              </v:shape>
+            </w:pict>
+          </mc:Fallback>
+        </mc:AlternateContent>
+      </w:r>
+    </w:p>
+    <w:p>
+      <w:r>
+        <w:rPr>
+          <w:noProof/>
+        </w:rPr>
+        <mc:AlternateContent>
+          <mc:Choice Requires="wps">
+            <w:drawing>
+              <wp:anchor distT="45720" distB="45720" distL="114300" distR="114300" simplePos="0" relativeHeight="251688960" behindDoc="0" locked="0" layoutInCell="1" allowOverlap="1" wp14:anchorId="54499CAA" wp14:editId="637CA157">
+                <wp:simplePos x="0" y="0"/>
+                <wp:positionH relativeFrom="column">
+                  <wp:posOffset>2316480</wp:posOffset>
+                </wp:positionH>
+                <wp:positionV relativeFrom="paragraph">
+                  <wp:posOffset>98425</wp:posOffset>
+                </wp:positionV>
+                <wp:extent cx="251460" cy="220980"/>
+                <wp:effectExtent l="0" t="0" r="15240" b="26670"/>
+                <wp:wrapSquare wrapText="bothSides"/>
+                <wp:docPr id="17" name="Text Box 2"/>
+                <wp:cNvGraphicFramePr>
+                  <a:graphicFrameLocks xmlns:a="http://schemas.openxmlformats.org/drawingml/2006/main"/>
+                </wp:cNvGraphicFramePr>
+                <a:graphic xmlns:a="http://schemas.openxmlformats.org/drawingml/2006/main">
+                  <a:graphicData uri="http://schemas.microsoft.com/office/word/2010/wordprocessingShape">
+                    <wps:wsp>
+                      <wps:cNvSpPr txBox="1">
+                        <a:spLocks noChangeArrowheads="1"/>
+                      </wps:cNvSpPr>
+                      <wps:spPr bwMode="auto">
+                        <a:xfrm>
+                          <a:off x="0" y="0"/>
+                          <a:ext cx="251460" cy="220980"/>
+                        </a:xfrm>
+                        <a:prstGeom prst="rect">
+                          <a:avLst/>
+                        </a:prstGeom>
+                        <a:solidFill>
+                          <a:srgbClr val="FFFFFF"/>
+                        </a:solidFill>
+                        <a:ln w="9525">
+                          <a:solidFill>
+                            <a:schemeClr val="bg1"/>
+                          </a:solidFill>
+                          <a:miter lim="800000"/>
+                          <a:headEnd/>
+                          <a:tailEnd/>
+                        </a:ln>
+                      </wps:spPr>
+                      <wps:txbx>
+                        <w:txbxContent>
+                          <w:p>
+                            <w:pPr>
+                              <w:rPr>
+                                <w:lang w:val="en-US"/>
+                              </w:rPr>
+                            </w:pPr>
+                            <w:r>
+                              <w:rPr>
+                                <w:lang w:val="en-US"/>
+                              </w:rPr>
+                              <w:t>1</w:t>
+                            </w:r>
+                          </w:p>
+                        </w:txbxContent>
+                      </wps:txbx>
+                      <wps:bodyPr rot="0" vert="horz" wrap="square" lIns="91440" tIns="45720" rIns="91440" bIns="45720" anchor="t" anchorCtr="0">
+                        <a:noAutofit/>
+                      </wps:bodyPr>
+                    </wps:wsp>
+                  </a:graphicData>
+                </a:graphic>
+                <wp14:sizeRelH relativeFrom="margin">
+                  <wp14:pctWidth>0</wp14:pctWidth>
+                </wp14:sizeRelH>
+                <wp14:sizeRelV relativeFrom="margin">
+                  <wp14:pctHeight>0</wp14:pctHeight>
+                </wp14:sizeRelV>
+              </wp:anchor>
+            </w:drawing>
+          </mc:Choice>
+          <mc:Fallback>
+            <w:pict>
+              <v:shape w14:anchorId="54499CAA" id="_x0000_s1036" type="#_x0000_t202" style="position:absolute;margin-left:182.4pt;margin-top:7.75pt;width:19.8pt;height:17.4pt;z-index:251688960;visibility:visible;mso-wrap-style:square;mso-width-percent:0;mso-height-percent:0;mso-wrap-distance-left:9pt;mso-wrap-distance-top:3.6pt;mso-wrap-distance-right:9pt;mso-wrap-distance-bottom:3.6pt;mso-position-horizontal:absolute;mso-position-horizontal-relative:text;mso-position-vertical:absolute;mso-position-vertical-relative:text;mso-width-percent:0;mso-height-percent:0;mso-width-relative:margin;mso-height-relative:margin;v-text-anchor:top" o:gfxdata="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" strokecolor="white [3212]">
+                <v:textbox>
+                  <w:txbxContent>
+                    <w:p>
+                      <w:pPr>
+                        <w:rPr>
+                          <w:lang w:val="en-US"/>
+                        </w:rPr>
+                      </w:pPr>
+                      <w:r>
+                        <w:rPr>
+                          <w:lang w:val="en-US"/>
+                        </w:rPr>
+                        <w:t>1</w:t>
+                      </w:r>
+                    </w:p>
+                  </w:txbxContent>
+                </v:textbox>
+                <w10:wrap type="square"/>
+              </v:shape>
+            </w:pict>
+          </mc:Fallback>
+        </mc:AlternateContent>
+      </w:r>
+    </w:p>
+    <w:p/>
+    <w:p/>
+    <w:p/>
+    <w:p/>
+    <w:p/>
+    <w:p>
+      <w:r>
+        <w:tab/>
+      </w:r>
+    </w:p>
+    <w:p/>
+    <w:p/>
+    <w:p>
+      <w:pPr>
+        <w:ind w:firstLine="720"/>
+      </w:pPr>
+    </w:p>
+    <w:p>
+      <w:pPr>
+        <w:ind w:firstLine="720"/>
+      </w:pPr>
+    </w:p>
+    <w:p>
+      <w:pPr>
+        <w:ind w:firstLine="720"/>
+      </w:pPr>
     </w:p>
     <w:sectPr>
       <w:pgSz w:w="16838" w:h="11906" w:orient="landscape"/>
@@ -2144,4 +3133,16 @@
     </a:ext>
   </a:extLst>
 </a:theme>
+</file>
+
+<file path=customXml/item1.xml><?xml version="1.0" encoding="utf-8"?>
+<b:Sources xmlns:b="http://schemas.openxmlformats.org/officeDocument/2006/bibliography" xmlns="http://schemas.openxmlformats.org/officeDocument/2006/bibliography" SelectedStyle="\APASixthEditionOfficeOnline.xsl" StyleName="APA" Version="6"/>
+</file>
+
+<file path=customXml/itemProps1.xml><?xml version="1.0" encoding="utf-8"?>
+<ds:datastoreItem xmlns:ds="http://schemas.openxmlformats.org/officeDocument/2006/customXml" ds:itemID="{3C19AD15-0614-4892-8502-13B27107E41C}">
+  <ds:schemaRefs>
+    <ds:schemaRef ds:uri="http://schemas.openxmlformats.org/officeDocument/2006/bibliography"/>
+  </ds:schemaRefs>
+</ds:datastoreItem>
 </file>
</xml_diff>